<commit_message>
Wiki Page. PGP Encryption.
Explained PGP and tools 
Added diagrams to illustrate
Added some benefits and use cases
Simplified encryption and decryption processes.
</commit_message>
<xml_diff>
--- a/Markdown...MD.docx
+++ b/Markdown...MD.docx
@@ -80,12 +80,12 @@
           <wp:inline distB="114300" distT="114300" distL="114300" distR="114300">
             <wp:extent cx="2057400" cy="4010025"/>
             <wp:effectExtent b="0" l="0" r="0" t="0"/>
-            <wp:docPr id="10" name="image10.jpg"/>
+            <wp:docPr id="9" name="image9.jpg"/>
             <a:graphic>
               <a:graphicData uri="http://schemas.openxmlformats.org/drawingml/2006/picture">
                 <pic:pic>
                   <pic:nvPicPr>
-                    <pic:cNvPr id="0" name="image10.jpg"/>
+                    <pic:cNvPr id="0" name="image9.jpg"/>
                     <pic:cNvPicPr preferRelativeResize="0"/>
                   </pic:nvPicPr>
                   <pic:blipFill>
@@ -158,12 +158,12 @@
           <wp:inline distB="114300" distT="114300" distL="114300" distR="114300">
             <wp:extent cx="2057400" cy="4029075"/>
             <wp:effectExtent b="0" l="0" r="0" t="0"/>
-            <wp:docPr id="6" name="image9.jpg"/>
+            <wp:docPr id="5" name="image10.jpg"/>
             <a:graphic>
               <a:graphicData uri="http://schemas.openxmlformats.org/drawingml/2006/picture">
                 <pic:pic>
                   <pic:nvPicPr>
-                    <pic:cNvPr id="0" name="image9.jpg"/>
+                    <pic:cNvPr id="0" name="image10.jpg"/>
                     <pic:cNvPicPr preferRelativeResize="0"/>
                   </pic:nvPicPr>
                   <pic:blipFill>
@@ -417,14 +417,14 @@
         <w:rPr/>
         <w:drawing>
           <wp:inline distB="114300" distT="114300" distL="114300" distR="114300">
-            <wp:extent cx="1017270" cy="634365"/>
+            <wp:extent cx="3848100" cy="2845450"/>
             <wp:effectExtent b="0" l="0" r="0" t="0"/>
-            <wp:docPr id="3" name="image2.png"/>
+            <wp:docPr id="1" name="image5.png"/>
             <a:graphic>
               <a:graphicData uri="http://schemas.openxmlformats.org/drawingml/2006/picture">
                 <pic:pic>
                   <pic:nvPicPr>
-                    <pic:cNvPr id="0" name="image2.png"/>
+                    <pic:cNvPr id="0" name="image5.png"/>
                     <pic:cNvPicPr preferRelativeResize="0"/>
                   </pic:nvPicPr>
                   <pic:blipFill>
@@ -437,7 +437,7 @@
                   <pic:spPr>
                     <a:xfrm>
                       <a:off x="0" y="0"/>
-                      <a:ext cx="1017270" cy="634365"/>
+                      <a:ext cx="3848100" cy="2845450"/>
                     </a:xfrm>
                     <a:prstGeom prst="rect"/>
                     <a:ln/>
@@ -509,14 +509,14 @@
         <w:rPr/>
         <w:drawing>
           <wp:inline distB="114300" distT="114300" distL="114300" distR="114300">
-            <wp:extent cx="1259205" cy="1095375"/>
+            <wp:extent cx="3457575" cy="2833688"/>
             <wp:effectExtent b="0" l="0" r="0" t="0"/>
-            <wp:docPr id="5" name="image3.png"/>
+            <wp:docPr id="10" name="image2.png"/>
             <a:graphic>
               <a:graphicData uri="http://schemas.openxmlformats.org/drawingml/2006/picture">
                 <pic:pic>
                   <pic:nvPicPr>
-                    <pic:cNvPr id="0" name="image3.png"/>
+                    <pic:cNvPr id="0" name="image2.png"/>
                     <pic:cNvPicPr preferRelativeResize="0"/>
                   </pic:nvPicPr>
                   <pic:blipFill>
@@ -529,7 +529,7 @@
                   <pic:spPr>
                     <a:xfrm>
                       <a:off x="0" y="0"/>
-                      <a:ext cx="1259205" cy="1095375"/>
+                      <a:ext cx="3457575" cy="2833688"/>
                     </a:xfrm>
                     <a:prstGeom prst="rect"/>
                     <a:ln/>
@@ -620,18 +620,31 @@
         </w:rPr>
         <w:t xml:space="preserve"> your private key safe. The private key is the most important part of your PGP key pair. If someone gets your private key, they can decrypt any messages that have been encrypted with your public key.</w:t>
       </w:r>
+    </w:p>
+    <w:p>
+      <w:pPr>
+        <w:spacing w:after="280" w:before="120" w:lineRule="auto"/>
+        <w:ind w:left="720" w:firstLine="0"/>
+        <w:rPr/>
+      </w:pPr>
+      <w:r>
+        <w:rPr>
+          <w:rtl w:val="0"/>
+        </w:rPr>
+        <w:t xml:space="preserve"> </w:t>
+      </w:r>
       <w:r>
         <w:rPr/>
         <w:drawing>
           <wp:inline distB="114300" distT="114300" distL="114300" distR="114300">
-            <wp:extent cx="1950720" cy="558165"/>
+            <wp:extent cx="3390900" cy="873130"/>
             <wp:effectExtent b="0" l="0" r="0" t="0"/>
-            <wp:docPr id="1" name="image5.jpg"/>
+            <wp:docPr id="4" name="image3.jpg"/>
             <a:graphic>
               <a:graphicData uri="http://schemas.openxmlformats.org/drawingml/2006/picture">
                 <pic:pic>
                   <pic:nvPicPr>
-                    <pic:cNvPr id="0" name="image5.jpg"/>
+                    <pic:cNvPr id="0" name="image3.jpg"/>
                     <pic:cNvPicPr preferRelativeResize="0"/>
                   </pic:nvPicPr>
                   <pic:blipFill>
@@ -644,7 +657,7 @@
                   <pic:spPr>
                     <a:xfrm>
                       <a:off x="0" y="0"/>
-                      <a:ext cx="1950720" cy="558165"/>
+                      <a:ext cx="3390900" cy="873130"/>
                     </a:xfrm>
                     <a:prstGeom prst="rect"/>
                     <a:ln/>
@@ -673,14 +686,14 @@
         <w:rPr/>
         <w:drawing>
           <wp:inline distB="114300" distT="114300" distL="114300" distR="114300">
-            <wp:extent cx="1950720" cy="558165"/>
+            <wp:extent cx="3457575" cy="1013104"/>
             <wp:effectExtent b="0" l="0" r="0" t="0"/>
-            <wp:docPr id="4" name="image6.jpg"/>
+            <wp:docPr id="3" name="image7.jpg"/>
             <a:graphic>
               <a:graphicData uri="http://schemas.openxmlformats.org/drawingml/2006/picture">
                 <pic:pic>
                   <pic:nvPicPr>
-                    <pic:cNvPr id="0" name="image6.jpg"/>
+                    <pic:cNvPr id="0" name="image7.jpg"/>
                     <pic:cNvPicPr preferRelativeResize="0"/>
                   </pic:nvPicPr>
                   <pic:blipFill>
@@ -693,7 +706,7 @@
                   <pic:spPr>
                     <a:xfrm>
                       <a:off x="0" y="0"/>
-                      <a:ext cx="1950720" cy="558165"/>
+                      <a:ext cx="3457575" cy="1013104"/>
                     </a:xfrm>
                     <a:prstGeom prst="rect"/>
                     <a:ln/>
@@ -953,7 +966,7 @@
           <wp:inline distB="114300" distT="114300" distL="114300" distR="114300">
             <wp:extent cx="1004153" cy="1118913"/>
             <wp:effectExtent b="0" l="0" r="0" t="0"/>
-            <wp:docPr id="7" name="image4.png"/>
+            <wp:docPr id="6" name="image4.png"/>
             <a:graphic>
               <a:graphicData uri="http://schemas.openxmlformats.org/drawingml/2006/picture">
                 <pic:pic>
@@ -988,12 +1001,12 @@
           <wp:inline distB="114300" distT="114300" distL="114300" distR="114300">
             <wp:extent cx="1072515" cy="1038225"/>
             <wp:effectExtent b="0" l="0" r="0" t="0"/>
-            <wp:docPr id="9" name="image7.png"/>
+            <wp:docPr id="8" name="image6.png"/>
             <a:graphic>
               <a:graphicData uri="http://schemas.openxmlformats.org/drawingml/2006/picture">
                 <pic:pic>
                   <pic:nvPicPr>
-                    <pic:cNvPr id="0" name="image7.png"/>
+                    <pic:cNvPr id="0" name="image6.png"/>
                     <pic:cNvPicPr preferRelativeResize="0"/>
                   </pic:nvPicPr>
                   <pic:blipFill>
@@ -1143,7 +1156,7 @@
           <wp:inline distB="114300" distT="114300" distL="114300" distR="114300">
             <wp:extent cx="1962150" cy="1053465"/>
             <wp:effectExtent b="0" l="0" r="0" t="0"/>
-            <wp:docPr id="8" name="image1.png"/>
+            <wp:docPr id="7" name="image1.png"/>
             <a:graphic>
               <a:graphicData uri="http://schemas.openxmlformats.org/drawingml/2006/picture">
                 <pic:pic>

</xml_diff>